<commit_message>
all labs done and data structures are passed
</commit_message>
<xml_diff>
--- a/reports/лр8.docx
+++ b/reports/лр8.docx
@@ -38,7 +38,7 @@
           <w:p>
             <w:pPr>
               <w:pStyle w:val="Normal"/>
-              <w:widowControl/>
+              <w:widowControl w:val="false"/>
               <w:spacing w:lineRule="auto" w:line="259" w:before="0" w:after="0"/>
               <w:jc w:val="left"/>
               <w:rPr>
@@ -46,10 +46,7 @@
               </w:rPr>
             </w:pPr>
             <w:r>
-              <w:rPr>
-                <w:rFonts w:eastAsia="游明朝"/>
-                <w:lang w:val="ru-RU"/>
-              </w:rPr>
+              <w:rPr/>
               <w:drawing>
                 <wp:inline distT="0" distB="0" distL="0" distR="0">
                   <wp:extent cx="734695" cy="822325"/>
@@ -103,7 +100,7 @@
           <w:p>
             <w:pPr>
               <w:pStyle w:val="Normal"/>
-              <w:widowControl/>
+              <w:widowControl w:val="false"/>
               <w:spacing w:lineRule="auto" w:line="259" w:before="0" w:after="0"/>
               <w:ind w:left="23" w:hanging="0"/>
               <w:jc w:val="center"/>
@@ -124,8 +121,8 @@
           <w:p>
             <w:pPr>
               <w:pStyle w:val="Normal"/>
-              <w:widowControl/>
-              <w:spacing w:lineRule="auto" w:line="225" w:before="0" w:after="0"/>
+              <w:widowControl w:val="false"/>
+              <w:spacing w:lineRule="auto" w:line="223" w:before="0" w:after="0"/>
               <w:jc w:val="center"/>
               <w:rPr>
                 <w:rFonts w:cs="Times New Roman"/>
@@ -147,8 +144,8 @@
           <w:p>
             <w:pPr>
               <w:pStyle w:val="Normal"/>
-              <w:widowControl/>
-              <w:spacing w:lineRule="auto" w:line="225" w:before="0" w:after="0"/>
+              <w:widowControl w:val="false"/>
+              <w:spacing w:lineRule="auto" w:line="223" w:before="0" w:after="0"/>
               <w:jc w:val="center"/>
               <w:rPr>
                 <w:rFonts w:cs="Times New Roman"/>
@@ -167,8 +164,8 @@
           <w:p>
             <w:pPr>
               <w:pStyle w:val="Normal"/>
-              <w:widowControl/>
-              <w:spacing w:lineRule="auto" w:line="225" w:before="0" w:after="1"/>
+              <w:widowControl w:val="false"/>
+              <w:spacing w:lineRule="auto" w:line="223" w:before="0" w:after="1"/>
               <w:ind w:left="662" w:right="634" w:hanging="0"/>
               <w:jc w:val="center"/>
               <w:rPr>
@@ -188,7 +185,7 @@
           <w:p>
             <w:pPr>
               <w:pStyle w:val="Normal"/>
-              <w:widowControl/>
+              <w:widowControl w:val="false"/>
               <w:spacing w:lineRule="auto" w:line="259" w:before="0" w:after="0"/>
               <w:ind w:right="983" w:hanging="0"/>
               <w:jc w:val="center"/>
@@ -212,7 +209,7 @@
           <w:p>
             <w:pPr>
               <w:pStyle w:val="Normal"/>
-              <w:widowControl/>
+              <w:widowControl w:val="false"/>
               <w:spacing w:lineRule="auto" w:line="259" w:before="0" w:after="0"/>
               <w:ind w:right="983" w:hanging="0"/>
               <w:jc w:val="center"/>
@@ -536,7 +533,7 @@
           <w:p>
             <w:pPr>
               <w:pStyle w:val="Normal"/>
-              <w:widowControl/>
+              <w:widowControl w:val="false"/>
               <w:spacing w:lineRule="auto" w:line="259" w:before="0" w:after="0"/>
               <w:jc w:val="left"/>
               <w:rPr>
@@ -561,7 +558,7 @@
           <w:p>
             <w:pPr>
               <w:pStyle w:val="Normal"/>
-              <w:widowControl/>
+              <w:widowControl w:val="false"/>
               <w:spacing w:lineRule="auto" w:line="259" w:before="0" w:after="0"/>
               <w:ind w:left="1762" w:hanging="0"/>
               <w:jc w:val="left"/>
@@ -602,7 +599,7 @@
           <w:p>
             <w:pPr>
               <w:pStyle w:val="Normal"/>
-              <w:widowControl/>
+              <w:widowControl w:val="false"/>
               <w:spacing w:lineRule="auto" w:line="259" w:before="0" w:after="0"/>
               <w:jc w:val="left"/>
               <w:rPr>
@@ -628,7 +625,7 @@
           <w:p>
             <w:pPr>
               <w:pStyle w:val="Normal"/>
-              <w:widowControl/>
+              <w:widowControl w:val="false"/>
               <w:spacing w:lineRule="auto" w:line="259" w:before="0" w:after="0"/>
               <w:ind w:right="358" w:hanging="0"/>
               <w:jc w:val="both"/>
@@ -1079,7 +1076,19 @@
         <w:rPr>
           <w:lang w:eastAsia="ja-JP"/>
         </w:rPr>
-        <w:t>Программа обязана мочь строить граф из городов, введённых пользователем, находить «Эйлов путь», визуализировать полученный граф.</w:t>
+        <w:t>Программа обязана мочь строить граф из городов, введённых пользователем, находить «Эйл</w:t>
+      </w:r>
+      <w:r>
+        <w:rPr>
+          <w:lang w:eastAsia="ja-JP"/>
+        </w:rPr>
+        <w:t>ер</w:t>
+      </w:r>
+      <w:r>
+        <w:rPr>
+          <w:lang w:eastAsia="ja-JP"/>
+        </w:rPr>
+        <w:t>ов путь», визуализировать полученный граф.</w:t>
       </w:r>
     </w:p>
     <w:p>
@@ -3191,7 +3200,13 @@
         <w:rPr>
           <w:lang w:eastAsia="ja-JP"/>
         </w:rPr>
-        <w:t>Проверяется количество вершин с нечётной степенью.</w:t>
+        <w:t>Поиск Эйлова пути</w:t>
+      </w:r>
+      <w:r>
+        <w:rPr>
+          <w:lang w:eastAsia="ja-JP"/>
+        </w:rPr>
+        <w:t>:</w:t>
       </w:r>
     </w:p>
     <w:p>
@@ -3213,7 +3228,7 @@
         <w:rPr>
           <w:lang w:eastAsia="ja-JP"/>
         </w:rPr>
-        <w:t>Если количество нечётных вершин не равно 0 или 2, Эйлов путь не существует.</w:t>
+        <w:t>Создаётся копия графа для модификации.</w:t>
       </w:r>
     </w:p>
     <w:p>
@@ -3235,7 +3250,7 @@
         <w:rPr>
           <w:lang w:eastAsia="ja-JP"/>
         </w:rPr>
-        <w:t>Если количество нечётных вершин равно 0, Эйлов цикл существует (начинаем с любой вершины).</w:t>
+        <w:t>Используется стек для хранения пути.</w:t>
       </w:r>
     </w:p>
     <w:p>
@@ -3257,7 +3272,7 @@
         <w:rPr>
           <w:lang w:eastAsia="ja-JP"/>
         </w:rPr>
-        <w:t>Если равно 2, Эйлов путь существует между этими двумя вершинами.</w:t>
+        <w:t>Алгоритм последовательно проходит по рёбрам, удаляя их из копии графа и записывая путь.</w:t>
       </w:r>
     </w:p>
     <w:p>
@@ -3279,7 +3294,7 @@
         <w:rPr>
           <w:lang w:eastAsia="ja-JP"/>
         </w:rPr>
-        <w:t>Поиск Эйлова пути (алгоритм Хиерголзера)</w:t>
+        <w:t>В конце проверяется, соответствует ли найденный путь количеству рёбер + 1.</w:t>
       </w:r>
     </w:p>
     <w:p>
@@ -3301,7 +3316,19 @@
         <w:rPr>
           <w:lang w:eastAsia="ja-JP"/>
         </w:rPr>
-        <w:t>Создаётся копия графа для модификации.</w:t>
+        <w:t>Если соответствует, путь считается Эйл</w:t>
+      </w:r>
+      <w:r>
+        <w:rPr>
+          <w:lang w:eastAsia="ja-JP"/>
+        </w:rPr>
+        <w:t>ер</w:t>
+      </w:r>
+      <w:r>
+        <w:rPr>
+          <w:lang w:eastAsia="ja-JP"/>
+        </w:rPr>
+        <w:t>овым и инвертируется для корректного порядка.</w:t>
       </w:r>
     </w:p>
     <w:p>
@@ -3323,7 +3350,7 @@
         <w:rPr>
           <w:lang w:eastAsia="ja-JP"/>
         </w:rPr>
-        <w:t>Используется стек для хранения пути.</w:t>
+        <w:t>Если нет, путь не существует.</w:t>
       </w:r>
     </w:p>
     <w:p>
@@ -3345,7 +3372,7 @@
         <w:rPr>
           <w:lang w:eastAsia="ja-JP"/>
         </w:rPr>
-        <w:t>Алгоритм последовательно проходит по рёбрам, удаляя их из копии графа и записывая путь.</w:t>
+        <w:t>Возврат результата</w:t>
       </w:r>
     </w:p>
     <w:p>
@@ -3367,7 +3394,7 @@
         <w:rPr>
           <w:lang w:eastAsia="ja-JP"/>
         </w:rPr>
-        <w:t>В конце проверяется, соответствует ли найденный путь количеству рёбер + 1.</w:t>
+        <w:t>Если путь найден, возвращается массив индексов вершин, представляющий путь, и размер пути.</w:t>
       </w:r>
     </w:p>
     <w:p>
@@ -3389,7 +3416,7 @@
         <w:rPr>
           <w:lang w:eastAsia="ja-JP"/>
         </w:rPr>
-        <w:t>Если соответствует, путь считается Эйловым и инвертируется для корректного порядка.</w:t>
+        <w:t>Если путь не найден, возвращается пустое значение.</w:t>
       </w:r>
     </w:p>
     <w:p>
@@ -3411,95 +3438,19 @@
         <w:rPr>
           <w:lang w:eastAsia="ja-JP"/>
         </w:rPr>
-        <w:t>Если нет, путь не существует.</w:t>
-      </w:r>
-    </w:p>
-    <w:p>
-      <w:pPr>
-        <w:pStyle w:val="ListParagraph"/>
-        <w:numPr>
-          <w:ilvl w:val="0"/>
-          <w:numId w:val="5"/>
-        </w:numPr>
-        <w:suppressAutoHyphens w:val="false"/>
-        <w:spacing w:lineRule="auto" w:line="259" w:before="0" w:after="160"/>
-        <w:contextualSpacing/>
-        <w:textAlignment w:val="auto"/>
-        <w:rPr>
-          <w:lang w:eastAsia="ja-JP"/>
-        </w:rPr>
-      </w:pPr>
-      <w:r>
-        <w:rPr>
-          <w:lang w:eastAsia="ja-JP"/>
-        </w:rPr>
-        <w:t>Возврат результата</w:t>
-      </w:r>
-    </w:p>
-    <w:p>
-      <w:pPr>
-        <w:pStyle w:val="ListParagraph"/>
-        <w:numPr>
-          <w:ilvl w:val="0"/>
-          <w:numId w:val="5"/>
-        </w:numPr>
-        <w:suppressAutoHyphens w:val="false"/>
-        <w:spacing w:lineRule="auto" w:line="259" w:before="0" w:after="160"/>
-        <w:contextualSpacing/>
-        <w:textAlignment w:val="auto"/>
-        <w:rPr>
-          <w:lang w:eastAsia="ja-JP"/>
-        </w:rPr>
-      </w:pPr>
-      <w:r>
-        <w:rPr>
-          <w:lang w:eastAsia="ja-JP"/>
-        </w:rPr>
-        <w:t>Если путь найден, возвращается массив индексов вершин, представляющий путь, и размер пути.</w:t>
-      </w:r>
-    </w:p>
-    <w:p>
-      <w:pPr>
-        <w:pStyle w:val="ListParagraph"/>
-        <w:numPr>
-          <w:ilvl w:val="0"/>
-          <w:numId w:val="5"/>
-        </w:numPr>
-        <w:suppressAutoHyphens w:val="false"/>
-        <w:spacing w:lineRule="auto" w:line="259" w:before="0" w:after="160"/>
-        <w:contextualSpacing/>
-        <w:textAlignment w:val="auto"/>
-        <w:rPr>
-          <w:lang w:eastAsia="ja-JP"/>
-        </w:rPr>
-      </w:pPr>
-      <w:r>
-        <w:rPr>
-          <w:lang w:eastAsia="ja-JP"/>
-        </w:rPr>
-        <w:t>Если путь не найден, возвращается пустое значение.</w:t>
-      </w:r>
-    </w:p>
-    <w:p>
-      <w:pPr>
-        <w:pStyle w:val="ListParagraph"/>
-        <w:numPr>
-          <w:ilvl w:val="0"/>
-          <w:numId w:val="5"/>
-        </w:numPr>
-        <w:suppressAutoHyphens w:val="false"/>
-        <w:spacing w:lineRule="auto" w:line="259" w:before="0" w:after="160"/>
-        <w:contextualSpacing/>
-        <w:textAlignment w:val="auto"/>
-        <w:rPr>
-          <w:lang w:eastAsia="ja-JP"/>
-        </w:rPr>
-      </w:pPr>
-      <w:r>
-        <w:rPr>
-          <w:lang w:eastAsia="ja-JP"/>
-        </w:rPr>
-        <w:t>Если Эйлов путь найден, программа выводит последовательность городов.</w:t>
+        <w:t>Если Эйл</w:t>
+      </w:r>
+      <w:r>
+        <w:rPr>
+          <w:lang w:eastAsia="ja-JP"/>
+        </w:rPr>
+        <w:t>ер</w:t>
+      </w:r>
+      <w:r>
+        <w:rPr>
+          <w:lang w:eastAsia="ja-JP"/>
+        </w:rPr>
+        <w:t>ов путь найден, программа выводит последовательность городов.</w:t>
       </w:r>
     </w:p>
     <w:p>
@@ -3919,7 +3870,21 @@
           <w:rFonts w:ascii="Consolas" w:hAnsi="Consolas"/>
           <w:lang w:eastAsia="ja-JP"/>
         </w:rPr>
-        <w:t>Программа для поиска Эйлова пути в невзвешенном графе, представленном в виде списка смежности.</w:t>
+        <w:t>Программа для поиска Эйл</w:t>
+      </w:r>
+      <w:r>
+        <w:rPr>
+          <w:rFonts w:ascii="Consolas" w:hAnsi="Consolas"/>
+          <w:lang w:eastAsia="ja-JP"/>
+        </w:rPr>
+        <w:t>ер</w:t>
+      </w:r>
+      <w:r>
+        <w:rPr>
+          <w:rFonts w:ascii="Consolas" w:hAnsi="Consolas"/>
+          <w:lang w:eastAsia="ja-JP"/>
+        </w:rPr>
+        <w:t>ова пути в невзвешенном графе, представленном в виде списка смежности.</w:t>
       </w:r>
     </w:p>
     <w:p>
@@ -4801,7 +4766,19 @@
         <w:rPr>
           <w:lang w:eastAsia="ja-JP"/>
         </w:rPr>
-        <w:t>5. Поиск Эйлова пути (на основании п. 1, 2 и 3)</w:t>
+        <w:t>5. Поиск Эйл</w:t>
+      </w:r>
+      <w:r>
+        <w:rPr>
+          <w:lang w:eastAsia="ja-JP"/>
+        </w:rPr>
+        <w:t>ер</w:t>
+      </w:r>
+      <w:r>
+        <w:rPr>
+          <w:lang w:eastAsia="ja-JP"/>
+        </w:rPr>
+        <w:t>ова пути (на основании п. 1, 2 и 3)</w:t>
       </w:r>
     </w:p>
     <w:p>
@@ -4901,24 +4878,50 @@
           <w:rFonts w:ascii="Consolas" w:hAnsi="Consolas"/>
           <w:lang w:eastAsia="ja-JP"/>
         </w:rPr>
-        <w:t>Время поиска Эйлова пути: 0.000000000000 секунд.</w:t>
-      </w:r>
-    </w:p>
-    <w:p>
-      <w:pPr>
-        <w:pStyle w:val="Normal"/>
-        <w:suppressAutoHyphens w:val="false"/>
-        <w:spacing w:lineRule="auto" w:line="259" w:before="0" w:after="160"/>
-        <w:textAlignment w:val="auto"/>
-        <w:rPr>
-          <w:lang w:eastAsia="ja-JP"/>
-        </w:rPr>
-      </w:pPr>
-      <w:r>
-        <w:rPr>
-          <w:lang w:eastAsia="ja-JP"/>
-        </w:rPr>
-        <w:t>6. Визуализация Эйлова пути (на основании п.5) (красным)</w:t>
+        <w:t>Время поиска Эйл</w:t>
+      </w:r>
+      <w:r>
+        <w:rPr>
+          <w:rFonts w:ascii="Consolas" w:hAnsi="Consolas"/>
+          <w:lang w:eastAsia="ja-JP"/>
+        </w:rPr>
+        <w:t>ер</w:t>
+      </w:r>
+      <w:r>
+        <w:rPr>
+          <w:rFonts w:ascii="Consolas" w:hAnsi="Consolas"/>
+          <w:lang w:eastAsia="ja-JP"/>
+        </w:rPr>
+        <w:t>ова пути: 0.000000000000 секунд.</w:t>
+      </w:r>
+    </w:p>
+    <w:p>
+      <w:pPr>
+        <w:pStyle w:val="Normal"/>
+        <w:suppressAutoHyphens w:val="false"/>
+        <w:spacing w:lineRule="auto" w:line="259" w:before="0" w:after="160"/>
+        <w:textAlignment w:val="auto"/>
+        <w:rPr>
+          <w:lang w:eastAsia="ja-JP"/>
+        </w:rPr>
+      </w:pPr>
+      <w:r>
+        <w:rPr>
+          <w:lang w:eastAsia="ja-JP"/>
+        </w:rPr>
+        <w:t>6. Визуализация Эйл</w:t>
+      </w:r>
+      <w:r>
+        <w:rPr>
+          <w:lang w:eastAsia="ja-JP"/>
+        </w:rPr>
+        <w:t>ер</w:t>
+      </w:r>
+      <w:r>
+        <w:rPr>
+          <w:lang w:eastAsia="ja-JP"/>
+        </w:rPr>
+        <w:t>ова пути (на основании п.5) (красным)</w:t>
       </w:r>
     </w:p>
     <w:p>
@@ -5069,7 +5072,19 @@
         <w:rPr>
           <w:lang w:eastAsia="ja-JP"/>
         </w:rPr>
-        <w:t>7. Поиск Эйлова пути там, где он невозможен</w:t>
+        <w:t>7. Поиск Эйл</w:t>
+      </w:r>
+      <w:r>
+        <w:rPr>
+          <w:lang w:eastAsia="ja-JP"/>
+        </w:rPr>
+        <w:t>ер</w:t>
+      </w:r>
+      <w:r>
+        <w:rPr>
+          <w:lang w:eastAsia="ja-JP"/>
+        </w:rPr>
+        <w:t>ова пути там, где он невозможен</w:t>
       </w:r>
     </w:p>
     <w:p>
@@ -5212,7 +5227,21 @@
           <w:rFonts w:ascii="Consolas" w:hAnsi="Consolas"/>
           <w:lang w:eastAsia="ja-JP"/>
         </w:rPr>
-        <w:t>Время поиска Эйлова пути: 0.000000000000 секунд.</w:t>
+        <w:t>Время поиска Эйл</w:t>
+      </w:r>
+      <w:r>
+        <w:rPr>
+          <w:rFonts w:ascii="Consolas" w:hAnsi="Consolas"/>
+          <w:lang w:eastAsia="ja-JP"/>
+        </w:rPr>
+        <w:t>ер</w:t>
+      </w:r>
+      <w:r>
+        <w:rPr>
+          <w:rFonts w:ascii="Consolas" w:hAnsi="Consolas"/>
+          <w:lang w:eastAsia="ja-JP"/>
+        </w:rPr>
+        <w:t>ова пути: 0.000000000000 секунд.</w:t>
       </w:r>
     </w:p>
     <w:p>
@@ -6788,7 +6817,23 @@
           <w:kern w:val="0"/>
           <w:lang w:eastAsia="ja-JP" w:bidi="ar-SA"/>
         </w:rPr>
-        <w:t>Эйлов путь: Проходит через каждое ребро ровно один раз.</w:t>
+        <w:t>Эйл</w:t>
+      </w:r>
+      <w:r>
+        <w:rPr>
+          <w:rFonts w:eastAsia="Times New Roman" w:cs="Times New Roman"/>
+          <w:kern w:val="0"/>
+          <w:lang w:eastAsia="ja-JP" w:bidi="ar-SA"/>
+        </w:rPr>
+        <w:t>ер</w:t>
+      </w:r>
+      <w:r>
+        <w:rPr>
+          <w:rFonts w:eastAsia="Times New Roman" w:cs="Times New Roman"/>
+          <w:kern w:val="0"/>
+          <w:lang w:eastAsia="ja-JP" w:bidi="ar-SA"/>
+        </w:rPr>
+        <w:t>ов путь: Проходит через каждое ребро ровно один раз.</w:t>
       </w:r>
     </w:p>
     <w:p>
@@ -8640,12 +8685,12 @@
       <w:textAlignment w:val="baseline"/>
     </w:pPr>
     <w:rPr>
-      <w:rFonts w:ascii="Times New Roman" w:hAnsi="Times New Roman" w:cs="Lohit Devanagari" w:eastAsia="游明朝" w:eastAsiaTheme="minorEastAsia"/>
+      <w:rFonts w:ascii="Times New Roman" w:hAnsi="Times New Roman" w:eastAsia="游明朝" w:cs="Lohit Devanagari" w:eastAsiaTheme="minorEastAsia"/>
       <w:color w:val="auto"/>
       <w:kern w:val="2"/>
       <w:sz w:val="28"/>
       <w:szCs w:val="24"/>
-      <w:lang w:eastAsia="zh-CN" w:bidi="hi-IN" w:val="ru-RU"/>
+      <w:lang w:val="ru-RU" w:eastAsia="zh-CN" w:bidi="hi-IN"/>
     </w:rPr>
   </w:style>
   <w:style w:type="paragraph" w:styleId="Heading1">
@@ -8659,6 +8704,7 @@
       <w:keepNext w:val="true"/>
       <w:keepLines/>
       <w:widowControl/>
+      <w:suppressAutoHyphens w:val="true"/>
       <w:bidi w:val="0"/>
       <w:spacing w:lineRule="auto" w:line="259" w:before="0" w:after="0"/>
       <w:ind w:left="10" w:right="3545" w:hanging="10"/>
@@ -8672,7 +8718,7 @@
       <w:kern w:val="2"/>
       <w:sz w:val="28"/>
       <w:szCs w:val="22"/>
-      <w:lang w:eastAsia="ru-RU" w:val="ru-RU" w:bidi="ar-SA"/>
+      <w:lang w:val="ru-RU" w:eastAsia="ru-RU" w:bidi="ar-SA"/>
       <w14:ligatures w14:val="standardContextual"/>
     </w:rPr>
   </w:style>

</xml_diff>